<commit_message>
Added presentation, fixed problems
Added presentations. Fixed problems with writeStudents and touchReader,
also created program to test online component.
</commit_message>
<xml_diff>
--- a/ArduinoCode/Arduino development.docx
+++ b/ArduinoCode/Arduino development.docx
@@ -115,7 +115,19 @@
           <w:rPr>
             <w:rStyle w:val="Hyperlink"/>
           </w:rPr>
-          <w:t>http://www.instructables.com/id/PART-1-Send-Arduino-data-to-the-Web-PHP-MySQL-D3js/</w:t>
+          <w:t>http://www.instructables.com/id/PART-1-Send-Arduino-dat</w:t>
+        </w:r>
+        <w:r>
+          <w:rPr>
+            <w:rStyle w:val="Hyperlink"/>
+          </w:rPr>
+          <w:t>a</w:t>
+        </w:r>
+        <w:r>
+          <w:rPr>
+            <w:rStyle w:val="Hyperlink"/>
+          </w:rPr>
+          <w:t>-to-the-Web-PHP-MySQL-D3js/</w:t>
         </w:r>
       </w:hyperlink>
     </w:p>
@@ -130,6 +142,9 @@
       <w:r>
         <w:t>Connecting to a server</w:t>
       </w:r>
+      <w:r>
+        <w:t xml:space="preserve"> </w:t>
+      </w:r>
     </w:p>
     <w:p>
       <w:pPr>
@@ -329,21 +344,7 @@
           <w:rPr>
             <w:rStyle w:val="Hyperlink"/>
           </w:rPr>
-          <w:t>http://www.asciita</w:t>
-        </w:r>
-        <w:bookmarkStart w:id="0" w:name="_GoBack"/>
-        <w:bookmarkEnd w:id="0"/>
-        <w:r>
-          <w:rPr>
-            <w:rStyle w:val="Hyperlink"/>
-          </w:rPr>
-          <w:t>b</w:t>
-        </w:r>
-        <w:r>
-          <w:rPr>
-            <w:rStyle w:val="Hyperlink"/>
-          </w:rPr>
-          <w:t>le.com/</w:t>
+          <w:t>http://www.asciitable.com/</w:t>
         </w:r>
       </w:hyperlink>
     </w:p>
@@ -396,6 +397,66 @@
           <w:numId w:val="1"/>
         </w:numPr>
       </w:pPr>
+      <w:hyperlink r:id="rId18" w:history="1">
+        <w:r>
+          <w:rPr>
+            <w:rStyle w:val="Hyperlink"/>
+          </w:rPr>
+          <w:t>http://www.instructables.com/id/Save-data-of-temperature-and-humidity-on-MySQL-wit/#step4</w:t>
+        </w:r>
+      </w:hyperlink>
+    </w:p>
+    <w:p>
+      <w:pPr>
+        <w:pStyle w:val="ListParagraph"/>
+        <w:numPr>
+          <w:ilvl w:val="1"/>
+          <w:numId w:val="1"/>
+        </w:numPr>
+      </w:pPr>
+      <w:r>
+        <w:t>Updating a SQL database</w:t>
+      </w:r>
+    </w:p>
+    <w:p>
+      <w:pPr>
+        <w:pStyle w:val="ListParagraph"/>
+        <w:numPr>
+          <w:ilvl w:val="0"/>
+          <w:numId w:val="1"/>
+        </w:numPr>
+      </w:pPr>
+      <w:hyperlink r:id="rId19" w:history="1">
+        <w:r>
+          <w:rPr>
+            <w:rStyle w:val="Hyperlink"/>
+          </w:rPr>
+          <w:t>http://www.w3schools.com/php/php_mysql_connect.asp</w:t>
+        </w:r>
+      </w:hyperlink>
+    </w:p>
+    <w:p>
+      <w:pPr>
+        <w:pStyle w:val="ListParagraph"/>
+        <w:numPr>
+          <w:ilvl w:val="1"/>
+          <w:numId w:val="1"/>
+        </w:numPr>
+      </w:pPr>
+      <w:r>
+        <w:t>Linking between the PHP and the SQL</w:t>
+      </w:r>
+    </w:p>
+    <w:p>
+      <w:pPr>
+        <w:pStyle w:val="ListParagraph"/>
+        <w:numPr>
+          <w:ilvl w:val="0"/>
+          <w:numId w:val="1"/>
+        </w:numPr>
+      </w:pPr>
+      <w:bookmarkStart w:id="0" w:name="_GoBack"/>
+      <w:bookmarkEnd w:id="0"/>
     </w:p>
     <w:sectPr>
       <w:pgSz w:w="12240" w:h="15840"/>

</xml_diff>

<commit_message>
Connected Arduino and improved PHP
Set up connection from arduino to PHP with get
Connected php to mysql using mysqli
PHP script now confirms student ID and courses using SELECT and uses
pulled information to get the timetable information
</commit_message>
<xml_diff>
--- a/ArduinoCode/Arduino development.docx
+++ b/ArduinoCode/Arduino development.docx
@@ -23,7 +23,7 @@
           <w:numId w:val="1"/>
         </w:numPr>
       </w:pPr>
-      <w:hyperlink r:id="rId6" w:history="1">
+      <w:hyperlink r:id="rId7" w:history="1">
         <w:r>
           <w:rPr>
             <w:rStyle w:val="Hyperlink"/>
@@ -52,7 +52,7 @@
           <w:numId w:val="1"/>
         </w:numPr>
       </w:pPr>
-      <w:hyperlink r:id="rId7" w:history="1">
+      <w:hyperlink r:id="rId8" w:history="1">
         <w:r>
           <w:rPr>
             <w:rStyle w:val="Hyperlink"/>
@@ -93,7 +93,7 @@
           <w:numId w:val="1"/>
         </w:numPr>
       </w:pPr>
-      <w:hyperlink r:id="rId8" w:history="1">
+      <w:hyperlink r:id="rId9" w:history="1">
         <w:r>
           <w:rPr>
             <w:rStyle w:val="Hyperlink"/>
@@ -122,7 +122,7 @@
           <w:numId w:val="1"/>
         </w:numPr>
       </w:pPr>
-      <w:hyperlink r:id="rId9" w:anchor="toc9" w:history="1">
+      <w:hyperlink r:id="rId10" w:anchor="toc9" w:history="1">
         <w:r>
           <w:rPr>
             <w:rStyle w:val="Hyperlink"/>
@@ -151,7 +151,7 @@
           <w:numId w:val="1"/>
         </w:numPr>
       </w:pPr>
-      <w:hyperlink r:id="rId10" w:history="1">
+      <w:hyperlink r:id="rId11" w:anchor="toc13" w:history="1">
         <w:r>
           <w:rPr>
             <w:rStyle w:val="Hyperlink"/>
@@ -171,7 +171,7 @@
           <w:numId w:val="1"/>
         </w:numPr>
       </w:pPr>
-      <w:hyperlink r:id="rId11" w:history="1">
+      <w:hyperlink r:id="rId12" w:history="1">
         <w:r>
           <w:rPr>
             <w:rStyle w:val="Hyperlink"/>
@@ -203,7 +203,7 @@
           <w:numId w:val="1"/>
         </w:numPr>
       </w:pPr>
-      <w:hyperlink r:id="rId12" w:history="1">
+      <w:hyperlink r:id="rId13" w:history="1">
         <w:r>
           <w:rPr>
             <w:rStyle w:val="Hyperlink"/>
@@ -232,7 +232,7 @@
           <w:numId w:val="1"/>
         </w:numPr>
       </w:pPr>
-      <w:hyperlink r:id="rId13" w:history="1">
+      <w:hyperlink r:id="rId14" w:history="1">
         <w:r>
           <w:rPr>
             <w:rStyle w:val="Hyperlink"/>
@@ -261,7 +261,7 @@
           <w:numId w:val="1"/>
         </w:numPr>
       </w:pPr>
-      <w:hyperlink r:id="rId14" w:history="1">
+      <w:hyperlink r:id="rId15" w:history="1">
         <w:r>
           <w:rPr>
             <w:rStyle w:val="Hyperlink"/>
@@ -290,7 +290,7 @@
           <w:numId w:val="1"/>
         </w:numPr>
       </w:pPr>
-      <w:hyperlink r:id="rId15" w:history="1">
+      <w:hyperlink r:id="rId16" w:history="1">
         <w:r>
           <w:rPr>
             <w:rStyle w:val="Hyperlink"/>
@@ -319,7 +319,7 @@
           <w:numId w:val="1"/>
         </w:numPr>
       </w:pPr>
-      <w:hyperlink r:id="rId16" w:history="1">
+      <w:hyperlink r:id="rId17" w:history="1">
         <w:r>
           <w:rPr>
             <w:rStyle w:val="Hyperlink"/>
@@ -351,7 +351,7 @@
           <w:numId w:val="1"/>
         </w:numPr>
       </w:pPr>
-      <w:hyperlink r:id="rId17" w:history="1">
+      <w:hyperlink r:id="rId18" w:history="1">
         <w:r>
           <w:rPr>
             <w:rStyle w:val="Hyperlink"/>
@@ -380,7 +380,7 @@
           <w:numId w:val="1"/>
         </w:numPr>
       </w:pPr>
-      <w:hyperlink r:id="rId18" w:history="1">
+      <w:hyperlink r:id="rId19" w:history="1">
         <w:r>
           <w:rPr>
             <w:rStyle w:val="Hyperlink"/>
@@ -409,7 +409,7 @@
           <w:numId w:val="1"/>
         </w:numPr>
       </w:pPr>
-      <w:hyperlink r:id="rId19" w:history="1">
+      <w:hyperlink r:id="rId20" w:history="1">
         <w:r>
           <w:rPr>
             <w:rStyle w:val="Hyperlink"/>
@@ -438,7 +438,7 @@
           <w:numId w:val="1"/>
         </w:numPr>
       </w:pPr>
-      <w:hyperlink r:id="rId20" w:anchor="step4" w:history="1">
+      <w:hyperlink r:id="rId21" w:anchor="step4" w:history="1">
         <w:r>
           <w:rPr>
             <w:rStyle w:val="Hyperlink"/>
@@ -467,7 +467,7 @@
           <w:numId w:val="1"/>
         </w:numPr>
       </w:pPr>
-      <w:hyperlink r:id="rId21" w:history="1">
+      <w:hyperlink r:id="rId22" w:history="1">
         <w:r>
           <w:rPr>
             <w:rStyle w:val="Hyperlink"/>
@@ -508,7 +508,7 @@
           <w:numId w:val="1"/>
         </w:numPr>
       </w:pPr>
-      <w:hyperlink r:id="rId22" w:history="1">
+      <w:hyperlink r:id="rId23" w:history="1">
         <w:r>
           <w:rPr>
             <w:rStyle w:val="Hyperlink"/>
@@ -526,21 +526,18 @@
         </w:numPr>
       </w:pPr>
       <w:r>
-        <w:t xml:space="preserve">Advice about trying to select different pins </w:t>
-      </w:r>
-      <w:r>
-        <w:t>(didn’t help)</w:t>
-      </w:r>
-    </w:p>
-    <w:p>
-      <w:pPr>
-        <w:pStyle w:val="ListParagraph"/>
-        <w:numPr>
-          <w:ilvl w:val="1"/>
-          <w:numId w:val="1"/>
-        </w:numPr>
-      </w:pPr>
-      <w:hyperlink r:id="rId23" w:history="1">
+        <w:t>Advice about trying to select different pins (didn’t help)</w:t>
+      </w:r>
+    </w:p>
+    <w:p>
+      <w:pPr>
+        <w:pStyle w:val="ListParagraph"/>
+        <w:numPr>
+          <w:ilvl w:val="1"/>
+          <w:numId w:val="1"/>
+        </w:numPr>
+      </w:pPr>
+      <w:hyperlink r:id="rId24" w:history="1">
         <w:r>
           <w:rPr>
             <w:rStyle w:val="Hyperlink"/>
@@ -569,7 +566,7 @@
           <w:numId w:val="1"/>
         </w:numPr>
       </w:pPr>
-      <w:hyperlink r:id="rId24" w:history="1">
+      <w:hyperlink r:id="rId25" w:history="1">
         <w:r>
           <w:rPr>
             <w:rStyle w:val="Hyperlink"/>
@@ -598,7 +595,7 @@
           <w:numId w:val="1"/>
         </w:numPr>
       </w:pPr>
-      <w:hyperlink r:id="rId25" w:history="1">
+      <w:hyperlink r:id="rId26" w:history="1">
         <w:r>
           <w:rPr>
             <w:rStyle w:val="Hyperlink"/>
@@ -627,7 +624,7 @@
           <w:numId w:val="1"/>
         </w:numPr>
       </w:pPr>
-      <w:hyperlink r:id="rId26" w:history="1">
+      <w:hyperlink r:id="rId27" w:history="1">
         <w:r>
           <w:rPr>
             <w:rStyle w:val="Hyperlink"/>
@@ -656,7 +653,7 @@
           <w:numId w:val="1"/>
         </w:numPr>
       </w:pPr>
-      <w:hyperlink r:id="rId27" w:history="1">
+      <w:hyperlink r:id="rId28" w:history="1">
         <w:r>
           <w:rPr>
             <w:rStyle w:val="Hyperlink"/>
@@ -685,7 +682,7 @@
           <w:numId w:val="1"/>
         </w:numPr>
       </w:pPr>
-      <w:hyperlink r:id="rId28" w:history="1">
+      <w:hyperlink r:id="rId29" w:history="1">
         <w:r>
           <w:rPr>
             <w:rStyle w:val="Hyperlink"/>
@@ -714,7 +711,7 @@
           <w:numId w:val="1"/>
         </w:numPr>
       </w:pPr>
-      <w:hyperlink r:id="rId29" w:history="1">
+      <w:hyperlink r:id="rId30" w:history="1">
         <w:r>
           <w:rPr>
             <w:rStyle w:val="Hyperlink"/>
@@ -743,7 +740,7 @@
           <w:numId w:val="1"/>
         </w:numPr>
       </w:pPr>
-      <w:hyperlink r:id="rId30" w:history="1">
+      <w:hyperlink r:id="rId31" w:history="1">
         <w:r>
           <w:rPr>
             <w:rStyle w:val="Hyperlink"/>
@@ -772,7 +769,7 @@
           <w:numId w:val="1"/>
         </w:numPr>
       </w:pPr>
-      <w:hyperlink r:id="rId31" w:history="1">
+      <w:hyperlink r:id="rId32" w:history="1">
         <w:r>
           <w:rPr>
             <w:rStyle w:val="Hyperlink"/>
@@ -801,7 +798,7 @@
           <w:numId w:val="1"/>
         </w:numPr>
       </w:pPr>
-      <w:hyperlink r:id="rId32" w:history="1">
+      <w:hyperlink r:id="rId33" w:history="1">
         <w:r>
           <w:rPr>
             <w:rStyle w:val="Hyperlink"/>
@@ -830,7 +827,7 @@
           <w:numId w:val="1"/>
         </w:numPr>
       </w:pPr>
-      <w:hyperlink r:id="rId33" w:history="1">
+      <w:hyperlink r:id="rId34" w:history="1">
         <w:r>
           <w:rPr>
             <w:rStyle w:val="Hyperlink"/>
@@ -848,13 +845,664 @@
         </w:numPr>
       </w:pPr>
       <w:r>
-        <w:t>Attempt to attach nfc shield</w:t>
+        <w:t>Attempt to attach nfc shield via the breadboard</w:t>
+      </w:r>
+    </w:p>
+    <w:p>
+      <w:pPr>
+        <w:pStyle w:val="ListParagraph"/>
+        <w:numPr>
+          <w:ilvl w:val="0"/>
+          <w:numId w:val="1"/>
+        </w:numPr>
+      </w:pPr>
+      <w:r>
+        <w:t>Fixed problem with Arduino-NFC communication</w:t>
+      </w:r>
+      <w:r>
+        <w:t xml:space="preserve"> – new library</w:t>
+      </w:r>
+    </w:p>
+    <w:p>
+      <w:pPr>
+        <w:pStyle w:val="ListParagraph"/>
+        <w:numPr>
+          <w:ilvl w:val="1"/>
+          <w:numId w:val="1"/>
+        </w:numPr>
+      </w:pPr>
+      <w:hyperlink r:id="rId35" w:history="1">
+        <w:r>
+          <w:rPr>
+            <w:rStyle w:val="Hyperlink"/>
+          </w:rPr>
+          <w:t>http://www.seeedstudio.com/wiki/NFC_Shield_V2.0</w:t>
+        </w:r>
+      </w:hyperlink>
+    </w:p>
+    <w:p>
+      <w:pPr>
+        <w:pStyle w:val="ListParagraph"/>
+        <w:numPr>
+          <w:ilvl w:val="1"/>
+          <w:numId w:val="1"/>
+        </w:numPr>
+      </w:pPr>
+      <w:hyperlink r:id="rId36" w:history="1">
+        <w:r>
+          <w:rPr>
+            <w:rStyle w:val="Hyperlink"/>
+          </w:rPr>
+          <w:t>https://github.com/Seeed-Studio/PN532</w:t>
+        </w:r>
+      </w:hyperlink>
+    </w:p>
+    <w:p>
+      <w:pPr>
+        <w:pStyle w:val="ListParagraph"/>
+        <w:numPr>
+          <w:ilvl w:val="1"/>
+          <w:numId w:val="1"/>
+        </w:numPr>
+        <w:rPr>
+          <w:rStyle w:val="Hyperlink"/>
+          <w:color w:val="auto"/>
+          <w:u w:val="none"/>
+        </w:rPr>
+      </w:pPr>
+      <w:hyperlink r:id="rId37" w:history="1">
+        <w:r>
+          <w:rPr>
+            <w:rStyle w:val="Hyperlink"/>
+          </w:rPr>
+          <w:t>https://github.com/don/NDEF</w:t>
+        </w:r>
+      </w:hyperlink>
+    </w:p>
+    <w:p>
+      <w:pPr>
+        <w:pStyle w:val="ListParagraph"/>
+        <w:numPr>
+          <w:ilvl w:val="0"/>
+          <w:numId w:val="1"/>
+        </w:numPr>
+        <w:rPr>
+          <w:rStyle w:val="Hyperlink"/>
+          <w:color w:val="auto"/>
+          <w:u w:val="none"/>
+        </w:rPr>
+      </w:pPr>
+      <w:r>
+        <w:rPr>
+          <w:rStyle w:val="Hyperlink"/>
+          <w:color w:val="auto"/>
+          <w:u w:val="none"/>
+        </w:rPr>
+        <w:t>Trying to connect to PHP using post (unsuccessfully) with yunclient</w:t>
+      </w:r>
+    </w:p>
+    <w:p>
+      <w:pPr>
+        <w:pStyle w:val="ListParagraph"/>
+        <w:numPr>
+          <w:ilvl w:val="1"/>
+          <w:numId w:val="1"/>
+        </w:numPr>
+        <w:rPr>
+          <w:rStyle w:val="Hyperlink"/>
+          <w:color w:val="auto"/>
+          <w:u w:val="none"/>
+        </w:rPr>
+      </w:pPr>
+      <w:hyperlink r:id="rId38" w:anchor="msg1720142" w:history="1">
+        <w:r>
+          <w:rPr>
+            <w:rStyle w:val="Hyperlink"/>
+          </w:rPr>
+          <w:t>http://forum.arduino.cc/index.php?topic=239575.msg1720142#msg1720142</w:t>
+        </w:r>
+      </w:hyperlink>
+    </w:p>
+    <w:p>
+      <w:pPr>
+        <w:pStyle w:val="ListParagraph"/>
+        <w:numPr>
+          <w:ilvl w:val="1"/>
+          <w:numId w:val="1"/>
+        </w:numPr>
+        <w:rPr>
+          <w:rStyle w:val="Hyperlink"/>
+          <w:color w:val="auto"/>
+          <w:u w:val="none"/>
+        </w:rPr>
+      </w:pPr>
+      <w:hyperlink r:id="rId39" w:history="1">
+        <w:r>
+          <w:rPr>
+            <w:rStyle w:val="Hyperlink"/>
+          </w:rPr>
+          <w:t>http://forum.arduino.cc/index.php?topic=193567.0</w:t>
+        </w:r>
+      </w:hyperlink>
+    </w:p>
+    <w:p>
+      <w:pPr>
+        <w:pStyle w:val="ListParagraph"/>
+        <w:numPr>
+          <w:ilvl w:val="1"/>
+          <w:numId w:val="1"/>
+        </w:numPr>
+        <w:rPr>
+          <w:rStyle w:val="Hyperlink"/>
+          <w:color w:val="auto"/>
+          <w:u w:val="none"/>
+        </w:rPr>
+      </w:pPr>
+      <w:hyperlink r:id="rId40" w:history="1">
+        <w:r>
+          <w:rPr>
+            <w:rStyle w:val="Hyperlink"/>
+          </w:rPr>
+          <w:t>http://stackoverflow.com/questions/4007969/application-x-www-form-urlencoded-or-multipart-form-data</w:t>
+        </w:r>
+      </w:hyperlink>
+    </w:p>
+    <w:p>
+      <w:pPr>
+        <w:pStyle w:val="ListParagraph"/>
+        <w:numPr>
+          <w:ilvl w:val="1"/>
+          <w:numId w:val="1"/>
+        </w:numPr>
+        <w:rPr>
+          <w:rStyle w:val="Hyperlink"/>
+          <w:color w:val="auto"/>
+          <w:u w:val="none"/>
+        </w:rPr>
+      </w:pPr>
+      <w:hyperlink r:id="rId41" w:history="1">
+        <w:r>
+          <w:rPr>
+            <w:rStyle w:val="Hyperlink"/>
+          </w:rPr>
+          <w:t>http://www.element14.com/community/thread/41630/l/arduino-yun-sending-data-to-ws-via-post?displayFullThread=true</w:t>
+        </w:r>
+      </w:hyperlink>
+    </w:p>
+    <w:p>
+      <w:pPr>
+        <w:pStyle w:val="ListParagraph"/>
+        <w:numPr>
+          <w:ilvl w:val="1"/>
+          <w:numId w:val="1"/>
+        </w:numPr>
+        <w:rPr>
+          <w:rStyle w:val="Hyperlink"/>
+          <w:color w:val="auto"/>
+          <w:u w:val="none"/>
+        </w:rPr>
+      </w:pPr>
+      <w:hyperlink r:id="rId42" w:anchor="msg1720142" w:history="1">
+        <w:r>
+          <w:rPr>
+            <w:rStyle w:val="Hyperlink"/>
+          </w:rPr>
+          <w:t>http://forum.arduino.cc/index.php?topic=239575.msg1720142#msg1720142</w:t>
+        </w:r>
+      </w:hyperlink>
+      <w:r>
+        <w:rPr>
+          <w:rStyle w:val="Hyperlink"/>
+          <w:color w:val="auto"/>
+          <w:u w:val="none"/>
+        </w:rPr>
+        <w:t xml:space="preserve"> </w:t>
+      </w:r>
+    </w:p>
+    <w:p>
+      <w:pPr>
+        <w:pStyle w:val="ListParagraph"/>
+        <w:numPr>
+          <w:ilvl w:val="1"/>
+          <w:numId w:val="1"/>
+        </w:numPr>
+        <w:rPr>
+          <w:rStyle w:val="Hyperlink"/>
+          <w:color w:val="auto"/>
+          <w:u w:val="none"/>
+        </w:rPr>
+      </w:pPr>
+      <w:hyperlink r:id="rId43" w:history="1">
+        <w:r>
+          <w:rPr>
+            <w:rStyle w:val="Hyperlink"/>
+          </w:rPr>
+          <w:t>http://forum.arduino.cc/index.php?topic=226602.0</w:t>
+        </w:r>
+      </w:hyperlink>
+      <w:r>
+        <w:rPr>
+          <w:rStyle w:val="Hyperlink"/>
+          <w:color w:val="auto"/>
+          <w:u w:val="none"/>
+        </w:rPr>
+        <w:t xml:space="preserve"> </w:t>
+      </w:r>
+    </w:p>
+    <w:p>
+      <w:pPr>
+        <w:pStyle w:val="ListParagraph"/>
+        <w:numPr>
+          <w:ilvl w:val="1"/>
+          <w:numId w:val="1"/>
+        </w:numPr>
+        <w:rPr>
+          <w:rStyle w:val="Hyperlink"/>
+          <w:color w:val="auto"/>
+          <w:u w:val="none"/>
+        </w:rPr>
+      </w:pPr>
+      <w:hyperlink r:id="rId44" w:history="1">
+        <w:r>
+          <w:rPr>
+            <w:rStyle w:val="Hyperlink"/>
+          </w:rPr>
+          <w:t>http://forum.arduino.cc/index.php?topic=45957.0</w:t>
+        </w:r>
+      </w:hyperlink>
+      <w:r>
+        <w:rPr>
+          <w:rStyle w:val="Hyperlink"/>
+          <w:color w:val="auto"/>
+          <w:u w:val="none"/>
+        </w:rPr>
+        <w:t xml:space="preserve"> </w:t>
+      </w:r>
+    </w:p>
+    <w:p>
+      <w:pPr>
+        <w:pStyle w:val="ListParagraph"/>
+        <w:numPr>
+          <w:ilvl w:val="1"/>
+          <w:numId w:val="1"/>
+        </w:numPr>
+        <w:rPr>
+          <w:rStyle w:val="Hyperlink"/>
+          <w:color w:val="auto"/>
+          <w:u w:val="none"/>
+        </w:rPr>
+      </w:pPr>
+      <w:hyperlink r:id="rId45" w:history="1">
+        <w:r>
+          <w:rPr>
+            <w:rStyle w:val="Hyperlink"/>
+          </w:rPr>
+          <w:t>http://forum.arduino.cc/index.php?topic=37718.0</w:t>
+        </w:r>
+      </w:hyperlink>
+    </w:p>
+    <w:p>
+      <w:pPr>
+        <w:pStyle w:val="ListParagraph"/>
+        <w:numPr>
+          <w:ilvl w:val="1"/>
+          <w:numId w:val="1"/>
+        </w:numPr>
+        <w:rPr>
+          <w:rStyle w:val="Hyperlink"/>
+          <w:color w:val="auto"/>
+          <w:u w:val="none"/>
+        </w:rPr>
+      </w:pPr>
+      <w:hyperlink r:id="rId46" w:history="1">
+        <w:r>
+          <w:rPr>
+            <w:rStyle w:val="Hyperlink"/>
+          </w:rPr>
+          <w:t>http://forum.arduino.cc/index.php?topic=239575.0</w:t>
+        </w:r>
+      </w:hyperlink>
+      <w:r>
+        <w:rPr>
+          <w:rStyle w:val="Hyperlink"/>
+          <w:color w:val="auto"/>
+          <w:u w:val="none"/>
+        </w:rPr>
+        <w:t xml:space="preserve"> </w:t>
+      </w:r>
+    </w:p>
+    <w:p>
+      <w:pPr>
+        <w:pStyle w:val="ListParagraph"/>
+        <w:numPr>
+          <w:ilvl w:val="0"/>
+          <w:numId w:val="1"/>
+        </w:numPr>
+        <w:rPr>
+          <w:rStyle w:val="Hyperlink"/>
+          <w:color w:val="auto"/>
+          <w:u w:val="none"/>
+        </w:rPr>
+      </w:pPr>
+      <w:r>
+        <w:rPr>
+          <w:rStyle w:val="Hyperlink"/>
+          <w:color w:val="auto"/>
+          <w:u w:val="none"/>
+        </w:rPr>
+        <w:t>Connecting direct to mysql (unsuccessful)</w:t>
+      </w:r>
+    </w:p>
+    <w:p>
+      <w:pPr>
+        <w:pStyle w:val="ListParagraph"/>
+        <w:numPr>
+          <w:ilvl w:val="1"/>
+          <w:numId w:val="1"/>
+        </w:numPr>
+        <w:rPr>
+          <w:rStyle w:val="Hyperlink"/>
+          <w:color w:val="auto"/>
+          <w:u w:val="none"/>
+        </w:rPr>
+      </w:pPr>
+      <w:hyperlink r:id="rId47" w:history="1">
+        <w:r>
+          <w:rPr>
+            <w:rStyle w:val="Hyperlink"/>
+          </w:rPr>
+          <w:t>http://drcharlesbell.blogspot.co.uk/2013/04/introducing-mysql-connectorarduino_6.html</w:t>
+        </w:r>
+      </w:hyperlink>
+      <w:r>
+        <w:rPr>
+          <w:rStyle w:val="Hyperlink"/>
+          <w:color w:val="auto"/>
+          <w:u w:val="none"/>
+        </w:rPr>
+        <w:t xml:space="preserve"> </w:t>
+      </w:r>
+    </w:p>
+    <w:p>
+      <w:pPr>
+        <w:pStyle w:val="ListParagraph"/>
+        <w:numPr>
+          <w:ilvl w:val="1"/>
+          <w:numId w:val="1"/>
+        </w:numPr>
+        <w:rPr>
+          <w:rStyle w:val="Hyperlink"/>
+          <w:color w:val="auto"/>
+          <w:u w:val="none"/>
+        </w:rPr>
+      </w:pPr>
+      <w:hyperlink r:id="rId48" w:history="1">
+        <w:r>
+          <w:rPr>
+            <w:rStyle w:val="Hyperlink"/>
+          </w:rPr>
+          <w:t>http://drcharlesbell.blogspot.co.uk/2013/04/introducing-mysql-connectorarduino_6.html</w:t>
+        </w:r>
+      </w:hyperlink>
+      <w:r>
+        <w:rPr>
+          <w:rStyle w:val="Hyperlink"/>
+          <w:color w:val="auto"/>
+          <w:u w:val="none"/>
+        </w:rPr>
+        <w:t xml:space="preserve"> </w:t>
+      </w:r>
+    </w:p>
+    <w:p>
+      <w:pPr>
+        <w:pStyle w:val="ListParagraph"/>
+        <w:numPr>
+          <w:ilvl w:val="0"/>
+          <w:numId w:val="1"/>
+        </w:numPr>
+      </w:pPr>
+      <w:r>
+        <w:t>Connected successfully to php script</w:t>
+      </w:r>
+    </w:p>
+    <w:p>
+      <w:pPr>
+        <w:pStyle w:val="ListParagraph"/>
+        <w:numPr>
+          <w:ilvl w:val="1"/>
+          <w:numId w:val="1"/>
+        </w:numPr>
+      </w:pPr>
+      <w:r>
+        <w:t>Used get request</w:t>
+      </w:r>
+    </w:p>
+    <w:p>
+      <w:pPr>
+        <w:pStyle w:val="ListParagraph"/>
+        <w:numPr>
+          <w:ilvl w:val="1"/>
+          <w:numId w:val="1"/>
+        </w:numPr>
+      </w:pPr>
+      <w:hyperlink r:id="rId49" w:history="1">
+        <w:r>
+          <w:rPr>
+            <w:rStyle w:val="Hyperlink"/>
+          </w:rPr>
+          <w:t>http://php.net/manual/en/function.urlencode.php</w:t>
+        </w:r>
+      </w:hyperlink>
+    </w:p>
+    <w:p>
+      <w:pPr>
+        <w:pStyle w:val="ListParagraph"/>
+        <w:numPr>
+          <w:ilvl w:val="1"/>
+          <w:numId w:val="1"/>
+        </w:numPr>
+      </w:pPr>
+      <w:hyperlink r:id="rId50" w:history="1">
+        <w:r>
+          <w:rPr>
+            <w:rStyle w:val="Hyperlink"/>
+          </w:rPr>
+          <w:t>http://interactive-matter.eu/how-to/arduino-http-client-library/</w:t>
+        </w:r>
+      </w:hyperlink>
+      <w:r>
+        <w:t xml:space="preserve"> </w:t>
+      </w:r>
+    </w:p>
+    <w:p>
+      <w:pPr>
+        <w:pStyle w:val="ListParagraph"/>
+        <w:numPr>
+          <w:ilvl w:val="1"/>
+          <w:numId w:val="1"/>
+        </w:numPr>
+      </w:pPr>
+      <w:hyperlink r:id="rId51" w:history="1">
+        <w:r>
+          <w:rPr>
+            <w:rStyle w:val="Hyperlink"/>
+          </w:rPr>
+          <w:t>http://php.net/manual/en/function.mysqli-connect.php</w:t>
+        </w:r>
+      </w:hyperlink>
+    </w:p>
+    <w:p>
+      <w:pPr>
+        <w:pStyle w:val="ListParagraph"/>
+        <w:numPr>
+          <w:ilvl w:val="1"/>
+          <w:numId w:val="1"/>
+        </w:numPr>
+      </w:pPr>
+      <w:hyperlink r:id="rId52" w:history="1">
+        <w:r>
+          <w:rPr>
+            <w:rStyle w:val="Hyperlink"/>
+          </w:rPr>
+          <w:t>http://php.net/manual/en/reserved.variables.server.php</w:t>
+        </w:r>
+      </w:hyperlink>
+      <w:r>
+        <w:t xml:space="preserve"> </w:t>
+      </w:r>
+    </w:p>
+    <w:p>
+      <w:pPr>
+        <w:pStyle w:val="ListParagraph"/>
+        <w:numPr>
+          <w:ilvl w:val="1"/>
+          <w:numId w:val="1"/>
+        </w:numPr>
+      </w:pPr>
+      <w:hyperlink r:id="rId53" w:history="1">
+        <w:r>
+          <w:rPr>
+            <w:rStyle w:val="Hyperlink"/>
+          </w:rPr>
+          <w:t>http://www.w3schools.com/php/php_mysql_connect.asp</w:t>
+        </w:r>
+      </w:hyperlink>
+      <w:r>
+        <w:t xml:space="preserve"> </w:t>
+      </w:r>
+    </w:p>
+    <w:p>
+      <w:pPr>
+        <w:pStyle w:val="ListParagraph"/>
+        <w:numPr>
+          <w:ilvl w:val="0"/>
+          <w:numId w:val="1"/>
+        </w:numPr>
+      </w:pPr>
+      <w:r>
+        <w:t>Get only sending one word</w:t>
+      </w:r>
+    </w:p>
+    <w:p>
+      <w:pPr>
+        <w:pStyle w:val="ListParagraph"/>
+        <w:numPr>
+          <w:ilvl w:val="1"/>
+          <w:numId w:val="1"/>
+        </w:numPr>
+      </w:pPr>
+      <w:hyperlink r:id="rId54" w:history="1">
+        <w:r>
+          <w:rPr>
+            <w:rStyle w:val="Hyperlink"/>
+          </w:rPr>
+          <w:t>http://stackoverflow.com/questions/4462219/get-request-with-space-in-querystring-crashes-code</w:t>
+        </w:r>
+      </w:hyperlink>
+    </w:p>
+    <w:p>
+      <w:pPr>
+        <w:pStyle w:val="ListParagraph"/>
+        <w:numPr>
+          <w:ilvl w:val="2"/>
+          <w:numId w:val="1"/>
+        </w:numPr>
+      </w:pPr>
+      <w:r>
+        <w:t>to solve the ‘ ‘ vs ‘+’ problem with Get requests</w:t>
+      </w:r>
+    </w:p>
+    <w:p>
+      <w:pPr>
+        <w:pStyle w:val="ListParagraph"/>
+        <w:numPr>
+          <w:ilvl w:val="1"/>
+          <w:numId w:val="1"/>
+        </w:numPr>
+      </w:pPr>
+      <w:hyperlink r:id="rId55" w:history="1">
+        <w:r>
+          <w:rPr>
+            <w:rStyle w:val="Hyperlink"/>
+          </w:rPr>
+          <w:t>http://stackoverflow.com/questions/11834440/how-do-i-handle-strange-characters-in-arduino-code</w:t>
+        </w:r>
+      </w:hyperlink>
+    </w:p>
+    <w:p>
+      <w:pPr>
+        <w:pStyle w:val="ListParagraph"/>
+        <w:numPr>
+          <w:ilvl w:val="2"/>
+          <w:numId w:val="1"/>
+        </w:numPr>
+      </w:pPr>
+      <w:r>
+        <w:t>Trying to sort above</w:t>
+      </w:r>
+    </w:p>
+    <w:p>
+      <w:pPr>
+        <w:pStyle w:val="ListParagraph"/>
+        <w:numPr>
+          <w:ilvl w:val="0"/>
+          <w:numId w:val="1"/>
+        </w:numPr>
+      </w:pPr>
+      <w:r>
+        <w:t>Looping through database results for timetable</w:t>
+      </w:r>
+    </w:p>
+    <w:p>
+      <w:pPr>
+        <w:pStyle w:val="ListParagraph"/>
+        <w:numPr>
+          <w:ilvl w:val="1"/>
+          <w:numId w:val="1"/>
+        </w:numPr>
+      </w:pPr>
+      <w:hyperlink r:id="rId56" w:history="1">
+        <w:r>
+          <w:rPr>
+            <w:rStyle w:val="Hyperlink"/>
+          </w:rPr>
+          <w:t>http://stackoverflow.com/questions/9243383/looping-through-sql-results-in-php-not-gettiing-entire-array</w:t>
+        </w:r>
+      </w:hyperlink>
+    </w:p>
+    <w:p>
+      <w:pPr>
+        <w:pStyle w:val="ListParagraph"/>
+        <w:numPr>
+          <w:ilvl w:val="0"/>
+          <w:numId w:val="1"/>
+        </w:numPr>
+      </w:pPr>
+      <w:r>
+        <w:t>Converting timetable results</w:t>
+      </w:r>
+    </w:p>
+    <w:p>
+      <w:pPr>
+        <w:pStyle w:val="ListParagraph"/>
+        <w:numPr>
+          <w:ilvl w:val="1"/>
+          <w:numId w:val="1"/>
+        </w:numPr>
+      </w:pPr>
+      <w:hyperlink r:id="rId57" w:history="1">
+        <w:r>
+          <w:rPr>
+            <w:rStyle w:val="Hyperlink"/>
+          </w:rPr>
+          <w:t>http://stackoverflow.com/questions/2303724/formating-an-sql-timestamp-with-php</w:t>
+        </w:r>
+      </w:hyperlink>
+      <w:r>
+        <w:t xml:space="preserve"> </w:t>
       </w:r>
       <w:bookmarkStart w:id="0" w:name="_GoBack"/>
       <w:bookmarkEnd w:id="0"/>
-      <w:r>
-        <w:t xml:space="preserve"> via the breadboard</w:t>
-      </w:r>
     </w:p>
     <w:p>
       <w:pPr>
@@ -865,60 +1513,137 @@
         </w:numPr>
       </w:pPr>
       <w:r>
-        <w:t>Fixed problem with Arduino-NFC communication</w:t>
-      </w:r>
-      <w:r>
-        <w:t xml:space="preserve"> – new library</w:t>
-      </w:r>
-    </w:p>
-    <w:p>
-      <w:pPr>
-        <w:pStyle w:val="ListParagraph"/>
-        <w:numPr>
-          <w:ilvl w:val="1"/>
-          <w:numId w:val="1"/>
-        </w:numPr>
-      </w:pPr>
-      <w:hyperlink r:id="rId34" w:history="1">
-        <w:r>
-          <w:rPr>
-            <w:rStyle w:val="Hyperlink"/>
-          </w:rPr>
-          <w:t>http://www.seeedstudio.com/wiki/NFC_Shield_V2.0</w:t>
-        </w:r>
-      </w:hyperlink>
-    </w:p>
-    <w:p>
-      <w:pPr>
-        <w:pStyle w:val="ListParagraph"/>
-        <w:numPr>
-          <w:ilvl w:val="1"/>
-          <w:numId w:val="1"/>
-        </w:numPr>
-      </w:pPr>
-      <w:hyperlink r:id="rId35" w:history="1">
-        <w:r>
-          <w:rPr>
-            <w:rStyle w:val="Hyperlink"/>
-          </w:rPr>
-          <w:t>https://github.com/Seeed-Studio/PN532</w:t>
-        </w:r>
-      </w:hyperlink>
-    </w:p>
-    <w:p>
-      <w:pPr>
-        <w:pStyle w:val="ListParagraph"/>
-        <w:numPr>
-          <w:ilvl w:val="1"/>
-          <w:numId w:val="1"/>
-        </w:numPr>
-      </w:pPr>
-      <w:hyperlink r:id="rId36" w:history="1">
-        <w:r>
-          <w:rPr>
-            <w:rStyle w:val="Hyperlink"/>
-          </w:rPr>
-          <w:t>https://github.com/don/NDEF</w:t>
+        <w:t>Arduino Library Pages used</w:t>
+      </w:r>
+    </w:p>
+    <w:p>
+      <w:pPr>
+        <w:pStyle w:val="ListParagraph"/>
+        <w:numPr>
+          <w:ilvl w:val="1"/>
+          <w:numId w:val="1"/>
+        </w:numPr>
+      </w:pPr>
+      <w:hyperlink r:id="rId58" w:history="1">
+        <w:r>
+          <w:rPr>
+            <w:rStyle w:val="Hyperlink"/>
+          </w:rPr>
+          <w:t>http://arduino.cc/en/Reference/YunBridgeLibrary</w:t>
+        </w:r>
+      </w:hyperlink>
+    </w:p>
+    <w:p>
+      <w:pPr>
+        <w:pStyle w:val="ListParagraph"/>
+        <w:numPr>
+          <w:ilvl w:val="1"/>
+          <w:numId w:val="1"/>
+        </w:numPr>
+      </w:pPr>
+      <w:hyperlink r:id="rId59" w:history="1">
+        <w:r>
+          <w:rPr>
+            <w:rStyle w:val="Hyperlink"/>
+          </w:rPr>
+          <w:t>http://arduino.cc/en/Reference/YunHttpClientGet</w:t>
+        </w:r>
+      </w:hyperlink>
+    </w:p>
+    <w:p>
+      <w:pPr>
+        <w:pStyle w:val="ListParagraph"/>
+        <w:numPr>
+          <w:ilvl w:val="2"/>
+          <w:numId w:val="1"/>
+        </w:numPr>
+      </w:pPr>
+      <w:r>
+        <w:t>Used to do the final solution</w:t>
+      </w:r>
+    </w:p>
+    <w:p>
+      <w:pPr>
+        <w:pStyle w:val="ListParagraph"/>
+        <w:numPr>
+          <w:ilvl w:val="1"/>
+          <w:numId w:val="1"/>
+        </w:numPr>
+      </w:pPr>
+      <w:hyperlink r:id="rId60" w:history="1">
+        <w:r>
+          <w:rPr>
+            <w:rStyle w:val="Hyperlink"/>
+          </w:rPr>
+          <w:t>http://arduino.cc/en/Reference/YunProcessBegin</w:t>
+        </w:r>
+      </w:hyperlink>
+    </w:p>
+    <w:p>
+      <w:pPr>
+        <w:pStyle w:val="ListParagraph"/>
+        <w:numPr>
+          <w:ilvl w:val="1"/>
+          <w:numId w:val="1"/>
+        </w:numPr>
+      </w:pPr>
+      <w:hyperlink r:id="rId61" w:history="1">
+        <w:r>
+          <w:rPr>
+            <w:rStyle w:val="Hyperlink"/>
+          </w:rPr>
+          <w:t>http://arduino.cc/en/Reference/YunClientWrite</w:t>
+        </w:r>
+      </w:hyperlink>
+    </w:p>
+    <w:p>
+      <w:pPr>
+        <w:pStyle w:val="ListParagraph"/>
+        <w:numPr>
+          <w:ilvl w:val="1"/>
+          <w:numId w:val="1"/>
+        </w:numPr>
+      </w:pPr>
+      <w:hyperlink r:id="rId62" w:history="1">
+        <w:r>
+          <w:rPr>
+            <w:rStyle w:val="Hyperlink"/>
+          </w:rPr>
+          <w:t>http://arduino.cc/en/Reference/YunServerConstructor</w:t>
+        </w:r>
+      </w:hyperlink>
+    </w:p>
+    <w:p>
+      <w:pPr>
+        <w:pStyle w:val="ListParagraph"/>
+        <w:numPr>
+          <w:ilvl w:val="1"/>
+          <w:numId w:val="1"/>
+        </w:numPr>
+      </w:pPr>
+      <w:hyperlink r:id="rId63" w:history="1">
+        <w:r>
+          <w:rPr>
+            <w:rStyle w:val="Hyperlink"/>
+          </w:rPr>
+          <w:t>http://arduino.cc/en/Tutorial/Bridge</w:t>
+        </w:r>
+      </w:hyperlink>
+    </w:p>
+    <w:p>
+      <w:pPr>
+        <w:pStyle w:val="ListParagraph"/>
+        <w:numPr>
+          <w:ilvl w:val="1"/>
+          <w:numId w:val="1"/>
+        </w:numPr>
+      </w:pPr>
+      <w:hyperlink r:id="rId64" w:history="1">
+        <w:r>
+          <w:rPr>
+            <w:rStyle w:val="Hyperlink"/>
+          </w:rPr>
+          <w:t>http://arduino.cc/en/Serial/Flush</w:t>
         </w:r>
       </w:hyperlink>
     </w:p>
@@ -1869,4 +2594,16 @@
   <a:objectDefaults/>
   <a:extraClrSchemeLst/>
 </a:theme>
+</file>
+
+<file path=customXml/item1.xml><?xml version="1.0" encoding="utf-8"?>
+<b:Sources xmlns:b="http://schemas.openxmlformats.org/officeDocument/2006/bibliography" xmlns="http://schemas.openxmlformats.org/officeDocument/2006/bibliography" SelectedStyle="\APA.XSL" StyleName="APA"/>
+</file>
+
+<file path=customXml/itemProps1.xml><?xml version="1.0" encoding="utf-8"?>
+<ds:datastoreItem xmlns:ds="http://schemas.openxmlformats.org/officeDocument/2006/customXml" ds:itemID="{A8CC558A-A501-42C1-A23E-E486D17F8A9F}">
+  <ds:schemaRefs>
+    <ds:schemaRef ds:uri="http://schemas.openxmlformats.org/officeDocument/2006/bibliography"/>
+  </ds:schemaRefs>
+</ds:datastoreItem>
 </file>
</xml_diff>